<commit_message>
dodano par recenica opisa web aplikacije, dodan backend i frontend u pojmovnik
</commit_message>
<xml_diff>
--- a/Dokumentacija_v0.7.docx
+++ b/Dokumentacija_v0.7.docx
@@ -621,7 +621,6 @@
           <w:docPartUnique/>
         </w:docPartObj>
       </w:sdtPr>
-      <w:sdtEndPr/>
       <w:sdtContent>
         <w:p>
           <w:pPr>
@@ -6119,6 +6118,100 @@
           <w:right w:val="nil"/>
           <w:between w:val="nil"/>
         </w:pBdr>
+        <w:ind w:left="360"/>
+        <w:jc w:val="both"/>
+        <w:rPr>
+          <w:color w:val="000000"/>
+        </w:rPr>
+      </w:pPr>
+    </w:p>
+    <w:p>
+      <w:pPr>
+        <w:pBdr>
+          <w:top w:val="nil"/>
+          <w:left w:val="nil"/>
+          <w:bottom w:val="nil"/>
+          <w:right w:val="nil"/>
+          <w:between w:val="nil"/>
+        </w:pBdr>
+        <w:ind w:left="360"/>
+        <w:jc w:val="both"/>
+        <w:rPr>
+          <w:color w:val="000000"/>
+        </w:rPr>
+      </w:pPr>
+      <w:r>
+        <w:rPr>
+          <w:color w:val="000000"/>
+        </w:rPr>
+        <w:t>Frontend –</w:t>
+      </w:r>
+      <w:r>
+        <w:rPr>
+          <w:color w:val="000000"/>
+        </w:rPr>
+        <w:t xml:space="preserve"> </w:t>
+      </w:r>
+      <w:r>
+        <w:rPr>
+          <w:color w:val="000000"/>
+        </w:rPr>
+        <w:t xml:space="preserve">obuhvaća prezentacijski sloj aplikacije, točnije, onaj dio aplikacije koji je vidljiv korisniku i preko kojeg korisnik </w:t>
+      </w:r>
+      <w:r>
+        <w:rPr>
+          <w:color w:val="000000"/>
+        </w:rPr>
+        <w:t>radi sa aplikacijom.</w:t>
+      </w:r>
+    </w:p>
+    <w:p>
+      <w:pPr>
+        <w:pBdr>
+          <w:top w:val="nil"/>
+          <w:left w:val="nil"/>
+          <w:bottom w:val="nil"/>
+          <w:right w:val="nil"/>
+          <w:between w:val="nil"/>
+        </w:pBdr>
+        <w:ind w:left="360"/>
+        <w:jc w:val="both"/>
+        <w:rPr>
+          <w:color w:val="000000"/>
+        </w:rPr>
+      </w:pPr>
+    </w:p>
+    <w:p>
+      <w:pPr>
+        <w:pBdr>
+          <w:top w:val="nil"/>
+          <w:left w:val="nil"/>
+          <w:bottom w:val="nil"/>
+          <w:right w:val="nil"/>
+          <w:between w:val="nil"/>
+        </w:pBdr>
+        <w:ind w:left="360"/>
+        <w:jc w:val="both"/>
+        <w:rPr>
+          <w:color w:val="000000"/>
+        </w:rPr>
+      </w:pPr>
+      <w:r>
+        <w:rPr>
+          <w:color w:val="000000"/>
+        </w:rPr>
+        <w:t>Backend – obuhvaća sloj podatkovne poveznice aplikacije, točnije, onaj dio aplikacije koji nije vidljiv korisniku i koji je zadužen za obavljanje večine operacija u aplikaciji.</w:t>
+      </w:r>
+    </w:p>
+    <w:p>
+      <w:pPr>
+        <w:pBdr>
+          <w:top w:val="nil"/>
+          <w:left w:val="nil"/>
+          <w:bottom w:val="nil"/>
+          <w:right w:val="nil"/>
+          <w:between w:val="nil"/>
+        </w:pBdr>
         <w:rPr>
           <w:color w:val="000000"/>
         </w:rPr>
@@ -11804,7 +11897,6 @@
           <w:between w:val="nil"/>
         </w:pBdr>
         <w:spacing w:line="360" w:lineRule="auto"/>
-        <w:ind w:left="720"/>
         <w:jc w:val="both"/>
         <w:rPr>
           <w:i/>
@@ -11821,59 +11913,6 @@
           <w:right w:val="nil"/>
           <w:between w:val="nil"/>
         </w:pBdr>
-        <w:spacing w:line="360" w:lineRule="auto"/>
-        <w:ind w:left="720"/>
-        <w:jc w:val="both"/>
-        <w:rPr>
-          <w:i/>
-          <w:color w:val="000000"/>
-        </w:rPr>
-      </w:pPr>
-    </w:p>
-    <w:p>
-      <w:pPr>
-        <w:pBdr>
-          <w:top w:val="nil"/>
-          <w:left w:val="nil"/>
-          <w:bottom w:val="nil"/>
-          <w:right w:val="nil"/>
-          <w:between w:val="nil"/>
-        </w:pBdr>
-        <w:spacing w:line="360" w:lineRule="auto"/>
-        <w:ind w:left="720"/>
-        <w:jc w:val="both"/>
-        <w:rPr>
-          <w:i/>
-          <w:color w:val="000000"/>
-        </w:rPr>
-      </w:pPr>
-    </w:p>
-    <w:p>
-      <w:pPr>
-        <w:pBdr>
-          <w:top w:val="nil"/>
-          <w:left w:val="nil"/>
-          <w:bottom w:val="nil"/>
-          <w:right w:val="nil"/>
-          <w:between w:val="nil"/>
-        </w:pBdr>
-        <w:spacing w:line="360" w:lineRule="auto"/>
-        <w:jc w:val="both"/>
-        <w:rPr>
-          <w:i/>
-          <w:color w:val="000000"/>
-        </w:rPr>
-      </w:pPr>
-    </w:p>
-    <w:p>
-      <w:pPr>
-        <w:pBdr>
-          <w:top w:val="nil"/>
-          <w:left w:val="nil"/>
-          <w:bottom w:val="nil"/>
-          <w:right w:val="nil"/>
-          <w:between w:val="nil"/>
-        </w:pBdr>
         <w:rPr>
           <w:b/>
           <w:color w:val="000000"/>
@@ -11884,6 +11923,7 @@
           <w:b/>
           <w:color w:val="000000"/>
         </w:rPr>
+        <w:lastRenderedPageBreak/>
         <w:t>Obrasci uporabe UC4, UC5 i UC6:</w:t>
       </w:r>
     </w:p>
@@ -11963,7 +12003,6 @@
           <w:color w:val="000000"/>
           <w:lang w:val="en-US"/>
         </w:rPr>
-        <w:lastRenderedPageBreak/>
         <w:drawing>
           <wp:inline distT="0" distB="0" distL="0" distR="0">
             <wp:extent cx="5752465" cy="5948045"/>
@@ -12085,6 +12124,7 @@
           <w:b/>
           <w:color w:val="000000"/>
         </w:rPr>
+        <w:lastRenderedPageBreak/>
         <w:t>Obrasci uporabe UC7:</w:t>
       </w:r>
     </w:p>
@@ -12147,7 +12187,6 @@
           <w:color w:val="000000"/>
           <w:lang w:val="en-US"/>
         </w:rPr>
-        <w:lastRenderedPageBreak/>
         <w:drawing>
           <wp:inline distT="0" distB="0" distL="0" distR="0">
             <wp:extent cx="4105275" cy="6154420"/>
@@ -12253,6 +12292,7 @@
           <w:b/>
           <w:color w:val="000000"/>
         </w:rPr>
+        <w:lastRenderedPageBreak/>
         <w:t>Obrasci uporabe UC8:</w:t>
       </w:r>
     </w:p>
@@ -12327,7 +12367,6 @@
           <w:color w:val="000000"/>
           <w:lang w:val="en-US"/>
         </w:rPr>
-        <w:lastRenderedPageBreak/>
         <w:drawing>
           <wp:inline distT="0" distB="0" distL="0" distR="0">
             <wp:extent cx="5749925" cy="4272915"/>
@@ -12941,24 +12980,6 @@
       <w:bookmarkEnd w:id="20"/>
     </w:p>
     <w:p>
-      <w:pPr>
-        <w:pBdr>
-          <w:top w:val="nil"/>
-          <w:left w:val="nil"/>
-          <w:bottom w:val="nil"/>
-          <w:right w:val="nil"/>
-          <w:between w:val="nil"/>
-        </w:pBdr>
-        <w:spacing w:line="360" w:lineRule="auto"/>
-        <w:ind w:left="720"/>
-        <w:jc w:val="center"/>
-        <w:rPr>
-          <w:i/>
-          <w:color w:val="000000"/>
-        </w:rPr>
-      </w:pPr>
-    </w:p>
-    <w:p>
       <w:r>
         <w:rPr>
           <w:b/>
@@ -13059,7 +13080,6 @@
       </w:pPr>
       <w:bookmarkStart w:id="21" w:name="_Toc531023742"/>
       <w:r>
-        <w:lastRenderedPageBreak/>
         <w:t xml:space="preserve">Slika 4.3. </w:t>
       </w:r>
       <w:r>
@@ -13115,6 +13135,7 @@
       <w:bookmarkStart w:id="22" w:name="_lnxbz9" w:colFirst="0" w:colLast="0"/>
       <w:bookmarkEnd w:id="22"/>
       <w:r>
+        <w:lastRenderedPageBreak/>
         <w:t>Ostali zahtjevi</w:t>
       </w:r>
     </w:p>
@@ -13653,11 +13674,13 @@
           <w:between w:val="nil"/>
         </w:pBdr>
         <w:rPr>
-          <w:color w:val="000000"/>
-        </w:rPr>
-      </w:pPr>
-      <w:r>
-        <w:rPr>
+          <w:b/>
+          <w:color w:val="000000"/>
+        </w:rPr>
+      </w:pPr>
+      <w:r>
+        <w:rPr>
+          <w:b/>
           <w:color w:val="000000"/>
         </w:rPr>
         <w:t>Web aplikacija</w:t>
@@ -13672,6 +13695,21 @@
           <w:right w:val="nil"/>
           <w:between w:val="nil"/>
         </w:pBdr>
+        <w:rPr>
+          <w:b/>
+          <w:color w:val="000000"/>
+        </w:rPr>
+      </w:pPr>
+    </w:p>
+    <w:p>
+      <w:pPr>
+        <w:pBdr>
+          <w:top w:val="nil"/>
+          <w:left w:val="nil"/>
+          <w:bottom w:val="nil"/>
+          <w:right w:val="nil"/>
+          <w:between w:val="nil"/>
+        </w:pBdr>
         <w:ind w:firstLine="720"/>
         <w:rPr>
           <w:color w:val="000000"/>
@@ -13683,6 +13721,18 @@
         </w:rPr>
         <w:t>Kao programski jezim odabrali smo objektno orijentirani jezik Java.</w:t>
       </w:r>
+      <w:r>
+        <w:rPr>
+          <w:color w:val="000000"/>
+        </w:rPr>
+        <w:t xml:space="preserve"> Specifičnije koristiti ćemo tehnologije Spring Framework i Bootstrap. Spring Framework nudi</w:t>
+      </w:r>
+      <w:r>
+        <w:rPr>
+          <w:color w:val="000000"/>
+        </w:rPr>
+        <w:t xml:space="preserve"> mnoge alate i olakšava pisanje backenda za web aplikacije dok nam Bootstrap olakšava pisanje frontenda. Povezivanje frontenda i backenda će se odvijati preko RESTful API-ja, a upravljač baze podataka za backend će biti H2.</w:t>
+      </w:r>
     </w:p>
     <w:p>
       <w:pPr>
@@ -13850,99 +13900,33 @@
           <w:between w:val="nil"/>
         </w:pBdr>
         <w:rPr>
-          <w:color w:val="000000"/>
-        </w:rPr>
-      </w:pPr>
-    </w:p>
-    <w:p>
-      <w:pPr>
-        <w:pBdr>
-          <w:top w:val="nil"/>
-          <w:left w:val="nil"/>
-          <w:bottom w:val="nil"/>
-          <w:right w:val="nil"/>
-          <w:between w:val="nil"/>
-        </w:pBdr>
-        <w:rPr>
-          <w:color w:val="000000"/>
-        </w:rPr>
-      </w:pPr>
-    </w:p>
-    <w:p>
-      <w:pPr>
-        <w:pBdr>
-          <w:top w:val="nil"/>
-          <w:left w:val="nil"/>
-          <w:bottom w:val="nil"/>
-          <w:right w:val="nil"/>
-          <w:between w:val="nil"/>
-        </w:pBdr>
-        <w:rPr>
-          <w:color w:val="000000"/>
-        </w:rPr>
-      </w:pPr>
-    </w:p>
-    <w:p>
-      <w:pPr>
-        <w:pBdr>
-          <w:top w:val="nil"/>
-          <w:left w:val="nil"/>
-          <w:bottom w:val="nil"/>
-          <w:right w:val="nil"/>
-          <w:between w:val="nil"/>
-        </w:pBdr>
-        <w:rPr>
-          <w:color w:val="000000"/>
-        </w:rPr>
-      </w:pPr>
-    </w:p>
-    <w:p>
-      <w:pPr>
-        <w:pBdr>
-          <w:top w:val="nil"/>
-          <w:left w:val="nil"/>
-          <w:bottom w:val="nil"/>
-          <w:right w:val="nil"/>
-          <w:between w:val="nil"/>
-        </w:pBdr>
-        <w:rPr>
-          <w:color w:val="000000"/>
-        </w:rPr>
-      </w:pPr>
-    </w:p>
-    <w:p>
-      <w:pPr>
-        <w:pBdr>
-          <w:top w:val="nil"/>
-          <w:left w:val="nil"/>
-          <w:bottom w:val="nil"/>
-          <w:right w:val="nil"/>
-          <w:between w:val="nil"/>
-        </w:pBdr>
-        <w:rPr>
-          <w:color w:val="000000"/>
-        </w:rPr>
-      </w:pPr>
-    </w:p>
-    <w:p>
-      <w:pPr>
-        <w:pBdr>
-          <w:top w:val="nil"/>
-          <w:left w:val="nil"/>
-          <w:bottom w:val="nil"/>
-          <w:right w:val="nil"/>
-          <w:between w:val="nil"/>
-        </w:pBdr>
-        <w:rPr>
-          <w:color w:val="000000"/>
-        </w:rPr>
-      </w:pPr>
-      <w:r>
-        <w:rPr>
-          <w:color w:val="000000"/>
-        </w:rPr>
+          <w:b/>
+          <w:color w:val="000000"/>
+        </w:rPr>
+      </w:pPr>
+      <w:r>
+        <w:rPr>
+          <w:b/>
+          <w:color w:val="000000"/>
+        </w:rPr>
+        <w:lastRenderedPageBreak/>
         <w:t>Baza podataka</w:t>
       </w:r>
+    </w:p>
+    <w:p>
+      <w:pPr>
+        <w:pBdr>
+          <w:top w:val="nil"/>
+          <w:left w:val="nil"/>
+          <w:bottom w:val="nil"/>
+          <w:right w:val="nil"/>
+          <w:between w:val="nil"/>
+        </w:pBdr>
+        <w:rPr>
+          <w:b/>
+          <w:color w:val="000000"/>
+        </w:rPr>
+      </w:pPr>
     </w:p>
     <w:p>
       <w:pPr>
@@ -14126,21 +14110,6 @@
           <w:right w:val="nil"/>
           <w:between w:val="nil"/>
         </w:pBdr>
-        <w:spacing w:line="360" w:lineRule="auto"/>
-        <w:rPr>
-          <w:color w:val="000000"/>
-        </w:rPr>
-      </w:pPr>
-    </w:p>
-    <w:p>
-      <w:pPr>
-        <w:pBdr>
-          <w:top w:val="nil"/>
-          <w:left w:val="nil"/>
-          <w:bottom w:val="nil"/>
-          <w:right w:val="nil"/>
-          <w:between w:val="nil"/>
-        </w:pBdr>
         <w:tabs>
           <w:tab w:val="left" w:pos="916"/>
           <w:tab w:val="left" w:pos="1832"/>
@@ -14164,6 +14133,8 @@
           <w:color w:val="000000"/>
         </w:rPr>
       </w:pPr>
+      <w:bookmarkStart w:id="32" w:name="_GoBack"/>
+      <w:bookmarkEnd w:id="32"/>
       <w:r>
         <w:rPr>
           <w:color w:val="000000"/>
@@ -14238,8 +14209,8 @@
           <w:color w:val="000000"/>
         </w:rPr>
       </w:pPr>
-      <w:bookmarkStart w:id="32" w:name="3j2qqm3" w:colFirst="0" w:colLast="0"/>
-      <w:bookmarkEnd w:id="32"/>
+      <w:bookmarkStart w:id="33" w:name="3j2qqm3" w:colFirst="0" w:colLast="0"/>
+      <w:bookmarkEnd w:id="33"/>
     </w:p>
     <w:p>
       <w:pPr>
@@ -14949,7 +14920,6 @@
         <w:rPr>
           <w:color w:val="000000"/>
         </w:rPr>
-        <w:lastRenderedPageBreak/>
         <w:t>dohvatiNajblizeParkiraliste – vraća parkiralište najbliže zadanoj lokaciji</w:t>
       </w:r>
     </w:p>
@@ -14976,6 +14946,7 @@
         <w:rPr>
           <w:color w:val="000000"/>
         </w:rPr>
+        <w:lastRenderedPageBreak/>
         <w:t>rezervirajJednokratno – generira jednokratnu rezervraciju</w:t>
       </w:r>
     </w:p>
@@ -15793,7 +15764,6 @@
         <w:rPr>
           <w:color w:val="000000"/>
         </w:rPr>
-        <w:lastRenderedPageBreak/>
         <w:t>brojSlobodnihMjesta – dohvaća broj slobodnih mjesta</w:t>
       </w:r>
     </w:p>
@@ -16013,7 +15983,7 @@
       <w:pPr>
         <w:pStyle w:val="Caption"/>
       </w:pPr>
-      <w:bookmarkStart w:id="33" w:name="_Toc531023773"/>
+      <w:bookmarkStart w:id="34" w:name="_Toc531023773"/>
       <w:r>
         <w:t xml:space="preserve">Slika 6.2. </w:t>
       </w:r>
@@ -16099,7 +16069,7 @@
           </wp:anchor>
         </w:drawing>
       </w:r>
-      <w:bookmarkEnd w:id="33"/>
+      <w:bookmarkEnd w:id="34"/>
     </w:p>
     <w:p>
       <w:pPr>
@@ -16153,8 +16123,8 @@
           <w:numId w:val="18"/>
         </w:numPr>
       </w:pPr>
-      <w:bookmarkStart w:id="34" w:name="_1y810tw" w:colFirst="0" w:colLast="0"/>
-      <w:bookmarkEnd w:id="34"/>
+      <w:bookmarkStart w:id="35" w:name="_1y810tw" w:colFirst="0" w:colLast="0"/>
+      <w:bookmarkEnd w:id="35"/>
       <w:r>
         <w:lastRenderedPageBreak/>
         <w:t>Dijagram objekata</w:t>
@@ -16193,7 +16163,7 @@
           <w:u w:val="single"/>
         </w:rPr>
       </w:pPr>
-      <w:bookmarkStart w:id="35" w:name="_Toc531023782"/>
+      <w:bookmarkStart w:id="36" w:name="_Toc531023782"/>
       <w:r>
         <w:t xml:space="preserve">Slika 6.3. </w:t>
       </w:r>
@@ -16279,7 +16249,7 @@
           </wp:anchor>
         </w:drawing>
       </w:r>
-      <w:bookmarkEnd w:id="35"/>
+      <w:bookmarkEnd w:id="36"/>
     </w:p>
     <w:p>
       <w:pPr>
@@ -16323,8 +16293,8 @@
           <w:numId w:val="18"/>
         </w:numPr>
       </w:pPr>
-      <w:bookmarkStart w:id="36" w:name="_2xcytpi" w:colFirst="0" w:colLast="0"/>
-      <w:bookmarkEnd w:id="36"/>
+      <w:bookmarkStart w:id="37" w:name="_2xcytpi" w:colFirst="0" w:colLast="0"/>
+      <w:bookmarkEnd w:id="37"/>
       <w:r>
         <w:t>Ostali UML dijagrami</w:t>
       </w:r>
@@ -16455,8 +16425,8 @@
           <w:color w:val="000000"/>
         </w:rPr>
       </w:pPr>
-      <w:bookmarkStart w:id="37" w:name="1ci93xb" w:colFirst="0" w:colLast="0"/>
-      <w:bookmarkEnd w:id="37"/>
+      <w:bookmarkStart w:id="38" w:name="1ci93xb" w:colFirst="0" w:colLast="0"/>
+      <w:bookmarkEnd w:id="38"/>
     </w:p>
     <w:p>
       <w:pPr>
@@ -16483,8 +16453,8 @@
           <w:numId w:val="18"/>
         </w:numPr>
       </w:pPr>
-      <w:bookmarkStart w:id="38" w:name="_3whwml4" w:colFirst="0" w:colLast="0"/>
-      <w:bookmarkEnd w:id="38"/>
+      <w:bookmarkStart w:id="39" w:name="_3whwml4" w:colFirst="0" w:colLast="0"/>
+      <w:bookmarkEnd w:id="39"/>
       <w:r>
         <w:lastRenderedPageBreak/>
         <w:t>Implementacija i korisničko sučelje</w:t>
@@ -16709,8 +16679,8 @@
           <w:color w:val="000000"/>
         </w:rPr>
       </w:pPr>
-      <w:bookmarkStart w:id="39" w:name="2bn6wsx" w:colFirst="0" w:colLast="0"/>
-      <w:bookmarkEnd w:id="39"/>
+      <w:bookmarkStart w:id="40" w:name="2bn6wsx" w:colFirst="0" w:colLast="0"/>
+      <w:bookmarkEnd w:id="40"/>
     </w:p>
     <w:p>
       <w:pPr>
@@ -16720,8 +16690,8 @@
           <w:numId w:val="18"/>
         </w:numPr>
       </w:pPr>
-      <w:bookmarkStart w:id="40" w:name="_qsh70q" w:colFirst="0" w:colLast="0"/>
-      <w:bookmarkEnd w:id="40"/>
+      <w:bookmarkStart w:id="41" w:name="_qsh70q" w:colFirst="0" w:colLast="0"/>
+      <w:bookmarkEnd w:id="41"/>
       <w:r>
         <w:t>Dijagram razmještaja</w:t>
       </w:r>
@@ -16783,8 +16753,8 @@
           <w:color w:val="000000"/>
         </w:rPr>
       </w:pPr>
-      <w:bookmarkStart w:id="41" w:name="3as4poj" w:colFirst="0" w:colLast="0"/>
-      <w:bookmarkEnd w:id="41"/>
+      <w:bookmarkStart w:id="42" w:name="3as4poj" w:colFirst="0" w:colLast="0"/>
+      <w:bookmarkEnd w:id="42"/>
     </w:p>
     <w:p>
       <w:pPr>
@@ -16811,8 +16781,8 @@
           <w:numId w:val="18"/>
         </w:numPr>
       </w:pPr>
-      <w:bookmarkStart w:id="42" w:name="_1pxezwc" w:colFirst="0" w:colLast="0"/>
-      <w:bookmarkEnd w:id="42"/>
+      <w:bookmarkStart w:id="43" w:name="_1pxezwc" w:colFirst="0" w:colLast="0"/>
+      <w:bookmarkEnd w:id="43"/>
       <w:r>
         <w:lastRenderedPageBreak/>
         <w:t>Korištene tehnologije i alati</w:t>
@@ -16885,10 +16855,10 @@
           <w:numId w:val="18"/>
         </w:numPr>
       </w:pPr>
-      <w:bookmarkStart w:id="43" w:name="2p2csry" w:colFirst="0" w:colLast="0"/>
-      <w:bookmarkStart w:id="44" w:name="_49x2ik5" w:colFirst="0" w:colLast="0"/>
-      <w:bookmarkEnd w:id="43"/>
+      <w:bookmarkStart w:id="44" w:name="2p2csry" w:colFirst="0" w:colLast="0"/>
+      <w:bookmarkStart w:id="45" w:name="_49x2ik5" w:colFirst="0" w:colLast="0"/>
       <w:bookmarkEnd w:id="44"/>
+      <w:bookmarkEnd w:id="45"/>
       <w:r>
         <w:lastRenderedPageBreak/>
         <w:t>Isječak programskog koda vezan za temeljnu funkcionalnost sustava</w:t>
@@ -16977,10 +16947,10 @@
           <w:numId w:val="18"/>
         </w:numPr>
       </w:pPr>
-      <w:bookmarkStart w:id="45" w:name="3o7alnk" w:colFirst="0" w:colLast="0"/>
-      <w:bookmarkStart w:id="46" w:name="_147n2zr" w:colFirst="0" w:colLast="0"/>
-      <w:bookmarkEnd w:id="45"/>
+      <w:bookmarkStart w:id="46" w:name="3o7alnk" w:colFirst="0" w:colLast="0"/>
+      <w:bookmarkStart w:id="47" w:name="_147n2zr" w:colFirst="0" w:colLast="0"/>
       <w:bookmarkEnd w:id="46"/>
+      <w:bookmarkEnd w:id="47"/>
       <w:r>
         <w:lastRenderedPageBreak/>
         <w:t>Ispitivanje programskog rješenja</w:t>
@@ -17133,10 +17103,10 @@
           <w:numId w:val="18"/>
         </w:numPr>
       </w:pPr>
-      <w:bookmarkStart w:id="47" w:name="ihv636" w:colFirst="0" w:colLast="0"/>
-      <w:bookmarkStart w:id="48" w:name="_23ckvvd" w:colFirst="0" w:colLast="0"/>
-      <w:bookmarkEnd w:id="47"/>
+      <w:bookmarkStart w:id="48" w:name="ihv636" w:colFirst="0" w:colLast="0"/>
+      <w:bookmarkStart w:id="49" w:name="_23ckvvd" w:colFirst="0" w:colLast="0"/>
       <w:bookmarkEnd w:id="48"/>
+      <w:bookmarkEnd w:id="49"/>
       <w:r>
         <w:lastRenderedPageBreak/>
         <w:t>Upute za instalaciju</w:t>
@@ -17206,10 +17176,10 @@
           <w:numId w:val="18"/>
         </w:numPr>
       </w:pPr>
-      <w:bookmarkStart w:id="49" w:name="1hmsyys" w:colFirst="0" w:colLast="0"/>
-      <w:bookmarkStart w:id="50" w:name="_32hioqz" w:colFirst="0" w:colLast="0"/>
-      <w:bookmarkEnd w:id="49"/>
+      <w:bookmarkStart w:id="50" w:name="1hmsyys" w:colFirst="0" w:colLast="0"/>
+      <w:bookmarkStart w:id="51" w:name="_32hioqz" w:colFirst="0" w:colLast="0"/>
       <w:bookmarkEnd w:id="50"/>
+      <w:bookmarkEnd w:id="51"/>
       <w:r>
         <w:lastRenderedPageBreak/>
         <w:t>Korisničke upute</w:t>
@@ -17268,8 +17238,8 @@
           <w:color w:val="000000"/>
         </w:rPr>
       </w:pPr>
-      <w:bookmarkStart w:id="51" w:name="41mghml" w:colFirst="0" w:colLast="0"/>
-      <w:bookmarkEnd w:id="51"/>
+      <w:bookmarkStart w:id="52" w:name="41mghml" w:colFirst="0" w:colLast="0"/>
+      <w:bookmarkEnd w:id="52"/>
     </w:p>
     <w:p>
       <w:pPr>
@@ -17296,8 +17266,8 @@
           <w:numId w:val="18"/>
         </w:numPr>
       </w:pPr>
-      <w:bookmarkStart w:id="52" w:name="_2grqrue" w:colFirst="0" w:colLast="0"/>
-      <w:bookmarkEnd w:id="52"/>
+      <w:bookmarkStart w:id="53" w:name="_2grqrue" w:colFirst="0" w:colLast="0"/>
+      <w:bookmarkEnd w:id="53"/>
       <w:r>
         <w:lastRenderedPageBreak/>
         <w:t>Zaključak i budući rad</w:t>
@@ -17358,8 +17328,8 @@
           <w:color w:val="000000"/>
         </w:rPr>
       </w:pPr>
-      <w:bookmarkStart w:id="53" w:name="vx1227" w:colFirst="0" w:colLast="0"/>
-      <w:bookmarkEnd w:id="53"/>
+      <w:bookmarkStart w:id="54" w:name="vx1227" w:colFirst="0" w:colLast="0"/>
+      <w:bookmarkEnd w:id="54"/>
     </w:p>
     <w:p>
       <w:pPr>
@@ -17386,8 +17356,8 @@
           <w:numId w:val="18"/>
         </w:numPr>
       </w:pPr>
-      <w:bookmarkStart w:id="54" w:name="_3fwokq0" w:colFirst="0" w:colLast="0"/>
-      <w:bookmarkEnd w:id="54"/>
+      <w:bookmarkStart w:id="55" w:name="_3fwokq0" w:colFirst="0" w:colLast="0"/>
+      <w:bookmarkEnd w:id="55"/>
       <w:r>
         <w:lastRenderedPageBreak/>
         <w:t>Popis literature</w:t>
@@ -17780,8 +17750,8 @@
           <w:color w:val="000000"/>
         </w:rPr>
       </w:pPr>
-      <w:bookmarkStart w:id="55" w:name="1v1yuxt" w:colFirst="0" w:colLast="0"/>
-      <w:bookmarkEnd w:id="55"/>
+      <w:bookmarkStart w:id="56" w:name="1v1yuxt" w:colFirst="0" w:colLast="0"/>
+      <w:bookmarkEnd w:id="56"/>
       <w:r>
         <w:rPr>
           <w:rFonts w:ascii="Arial" w:eastAsia="Arial" w:hAnsi="Arial" w:cs="Arial"/>
@@ -17816,8 +17786,8 @@
         <w:spacing w:line="360" w:lineRule="auto"/>
         <w:ind w:left="360"/>
       </w:pPr>
-      <w:bookmarkStart w:id="56" w:name="_4f1mdlm" w:colFirst="0" w:colLast="0"/>
-      <w:bookmarkEnd w:id="56"/>
+      <w:bookmarkStart w:id="57" w:name="_4f1mdlm" w:colFirst="0" w:colLast="0"/>
+      <w:bookmarkEnd w:id="57"/>
       <w:r>
         <w:lastRenderedPageBreak/>
         <w:t>Dodatak A: Indeks (slika, dijagrama, tablica, ispisa kôda)</w:t>
@@ -18883,8 +18853,8 @@
         <w:spacing w:line="360" w:lineRule="auto"/>
         <w:ind w:left="360"/>
       </w:pPr>
-      <w:bookmarkStart w:id="57" w:name="_2u6wntf" w:colFirst="0" w:colLast="0"/>
-      <w:bookmarkEnd w:id="57"/>
+      <w:bookmarkStart w:id="58" w:name="_2u6wntf" w:colFirst="0" w:colLast="0"/>
+      <w:bookmarkEnd w:id="58"/>
       <w:r>
         <w:lastRenderedPageBreak/>
         <w:t>Dodatak B: Dnevnik sastajanja</w:t>
@@ -18916,8 +18886,6 @@
       <w:r>
         <w:t xml:space="preserve">#8.11.2018. </w:t>
       </w:r>
-      <w:bookmarkStart w:id="58" w:name="_GoBack"/>
-      <w:bookmarkEnd w:id="58"/>
     </w:p>
     <w:p>
       <w:r>
@@ -29237,7 +29205,7 @@
 </file>
 
 <file path=customXml/itemProps1.xml><?xml version="1.0" encoding="utf-8"?>
-<ds:datastoreItem xmlns:ds="http://schemas.openxmlformats.org/officeDocument/2006/customXml" ds:itemID="{BF592A96-E1A4-4DC9-8125-ECFFD694E097}">
+<ds:datastoreItem xmlns:ds="http://schemas.openxmlformats.org/officeDocument/2006/customXml" ds:itemID="{94AF4360-E635-4F7B-9F72-FBC78538198F}">
   <ds:schemaRefs>
     <ds:schemaRef ds:uri="http://schemas.openxmlformats.org/officeDocument/2006/bibliography"/>
   </ds:schemaRefs>

</xml_diff>

<commit_message>
gramaticke greske u dnevniku sastanaka - ispravljene
</commit_message>
<xml_diff>
--- a/Dokumentacija_v0.7.docx
+++ b/Dokumentacija_v0.7.docx
@@ -621,6 +621,7 @@
           <w:docPartUnique/>
         </w:docPartObj>
       </w:sdtPr>
+      <w:sdtEndPr/>
       <w:sdtContent>
         <w:p>
           <w:pPr>
@@ -14133,8 +14134,6 @@
           <w:color w:val="000000"/>
         </w:rPr>
       </w:pPr>
-      <w:bookmarkStart w:id="32" w:name="_GoBack"/>
-      <w:bookmarkEnd w:id="32"/>
       <w:r>
         <w:rPr>
           <w:color w:val="000000"/>
@@ -14209,8 +14208,8 @@
           <w:color w:val="000000"/>
         </w:rPr>
       </w:pPr>
-      <w:bookmarkStart w:id="33" w:name="3j2qqm3" w:colFirst="0" w:colLast="0"/>
-      <w:bookmarkEnd w:id="33"/>
+      <w:bookmarkStart w:id="32" w:name="3j2qqm3" w:colFirst="0" w:colLast="0"/>
+      <w:bookmarkEnd w:id="32"/>
     </w:p>
     <w:p>
       <w:pPr>
@@ -15983,7 +15982,7 @@
       <w:pPr>
         <w:pStyle w:val="Caption"/>
       </w:pPr>
-      <w:bookmarkStart w:id="34" w:name="_Toc531023773"/>
+      <w:bookmarkStart w:id="33" w:name="_Toc531023773"/>
       <w:r>
         <w:t xml:space="preserve">Slika 6.2. </w:t>
       </w:r>
@@ -16069,7 +16068,7 @@
           </wp:anchor>
         </w:drawing>
       </w:r>
-      <w:bookmarkEnd w:id="34"/>
+      <w:bookmarkEnd w:id="33"/>
     </w:p>
     <w:p>
       <w:pPr>
@@ -16123,8 +16122,8 @@
           <w:numId w:val="18"/>
         </w:numPr>
       </w:pPr>
-      <w:bookmarkStart w:id="35" w:name="_1y810tw" w:colFirst="0" w:colLast="0"/>
-      <w:bookmarkEnd w:id="35"/>
+      <w:bookmarkStart w:id="34" w:name="_1y810tw" w:colFirst="0" w:colLast="0"/>
+      <w:bookmarkEnd w:id="34"/>
       <w:r>
         <w:lastRenderedPageBreak/>
         <w:t>Dijagram objekata</w:t>
@@ -16163,7 +16162,7 @@
           <w:u w:val="single"/>
         </w:rPr>
       </w:pPr>
-      <w:bookmarkStart w:id="36" w:name="_Toc531023782"/>
+      <w:bookmarkStart w:id="35" w:name="_Toc531023782"/>
       <w:r>
         <w:t xml:space="preserve">Slika 6.3. </w:t>
       </w:r>
@@ -16249,7 +16248,7 @@
           </wp:anchor>
         </w:drawing>
       </w:r>
-      <w:bookmarkEnd w:id="36"/>
+      <w:bookmarkEnd w:id="35"/>
     </w:p>
     <w:p>
       <w:pPr>
@@ -16293,8 +16292,8 @@
           <w:numId w:val="18"/>
         </w:numPr>
       </w:pPr>
-      <w:bookmarkStart w:id="37" w:name="_2xcytpi" w:colFirst="0" w:colLast="0"/>
-      <w:bookmarkEnd w:id="37"/>
+      <w:bookmarkStart w:id="36" w:name="_2xcytpi" w:colFirst="0" w:colLast="0"/>
+      <w:bookmarkEnd w:id="36"/>
       <w:r>
         <w:t>Ostali UML dijagrami</w:t>
       </w:r>
@@ -16425,8 +16424,8 @@
           <w:color w:val="000000"/>
         </w:rPr>
       </w:pPr>
-      <w:bookmarkStart w:id="38" w:name="1ci93xb" w:colFirst="0" w:colLast="0"/>
-      <w:bookmarkEnd w:id="38"/>
+      <w:bookmarkStart w:id="37" w:name="1ci93xb" w:colFirst="0" w:colLast="0"/>
+      <w:bookmarkEnd w:id="37"/>
     </w:p>
     <w:p>
       <w:pPr>
@@ -16453,8 +16452,8 @@
           <w:numId w:val="18"/>
         </w:numPr>
       </w:pPr>
-      <w:bookmarkStart w:id="39" w:name="_3whwml4" w:colFirst="0" w:colLast="0"/>
-      <w:bookmarkEnd w:id="39"/>
+      <w:bookmarkStart w:id="38" w:name="_3whwml4" w:colFirst="0" w:colLast="0"/>
+      <w:bookmarkEnd w:id="38"/>
       <w:r>
         <w:lastRenderedPageBreak/>
         <w:t>Implementacija i korisničko sučelje</w:t>
@@ -16679,8 +16678,8 @@
           <w:color w:val="000000"/>
         </w:rPr>
       </w:pPr>
-      <w:bookmarkStart w:id="40" w:name="2bn6wsx" w:colFirst="0" w:colLast="0"/>
-      <w:bookmarkEnd w:id="40"/>
+      <w:bookmarkStart w:id="39" w:name="2bn6wsx" w:colFirst="0" w:colLast="0"/>
+      <w:bookmarkEnd w:id="39"/>
     </w:p>
     <w:p>
       <w:pPr>
@@ -16690,8 +16689,8 @@
           <w:numId w:val="18"/>
         </w:numPr>
       </w:pPr>
-      <w:bookmarkStart w:id="41" w:name="_qsh70q" w:colFirst="0" w:colLast="0"/>
-      <w:bookmarkEnd w:id="41"/>
+      <w:bookmarkStart w:id="40" w:name="_qsh70q" w:colFirst="0" w:colLast="0"/>
+      <w:bookmarkEnd w:id="40"/>
       <w:r>
         <w:t>Dijagram razmještaja</w:t>
       </w:r>
@@ -16753,8 +16752,8 @@
           <w:color w:val="000000"/>
         </w:rPr>
       </w:pPr>
-      <w:bookmarkStart w:id="42" w:name="3as4poj" w:colFirst="0" w:colLast="0"/>
-      <w:bookmarkEnd w:id="42"/>
+      <w:bookmarkStart w:id="41" w:name="3as4poj" w:colFirst="0" w:colLast="0"/>
+      <w:bookmarkEnd w:id="41"/>
     </w:p>
     <w:p>
       <w:pPr>
@@ -16781,8 +16780,8 @@
           <w:numId w:val="18"/>
         </w:numPr>
       </w:pPr>
-      <w:bookmarkStart w:id="43" w:name="_1pxezwc" w:colFirst="0" w:colLast="0"/>
-      <w:bookmarkEnd w:id="43"/>
+      <w:bookmarkStart w:id="42" w:name="_1pxezwc" w:colFirst="0" w:colLast="0"/>
+      <w:bookmarkEnd w:id="42"/>
       <w:r>
         <w:lastRenderedPageBreak/>
         <w:t>Korištene tehnologije i alati</w:t>
@@ -16855,10 +16854,10 @@
           <w:numId w:val="18"/>
         </w:numPr>
       </w:pPr>
-      <w:bookmarkStart w:id="44" w:name="2p2csry" w:colFirst="0" w:colLast="0"/>
-      <w:bookmarkStart w:id="45" w:name="_49x2ik5" w:colFirst="0" w:colLast="0"/>
+      <w:bookmarkStart w:id="43" w:name="2p2csry" w:colFirst="0" w:colLast="0"/>
+      <w:bookmarkStart w:id="44" w:name="_49x2ik5" w:colFirst="0" w:colLast="0"/>
+      <w:bookmarkEnd w:id="43"/>
       <w:bookmarkEnd w:id="44"/>
-      <w:bookmarkEnd w:id="45"/>
       <w:r>
         <w:lastRenderedPageBreak/>
         <w:t>Isječak programskog koda vezan za temeljnu funkcionalnost sustava</w:t>
@@ -16947,10 +16946,10 @@
           <w:numId w:val="18"/>
         </w:numPr>
       </w:pPr>
-      <w:bookmarkStart w:id="46" w:name="3o7alnk" w:colFirst="0" w:colLast="0"/>
-      <w:bookmarkStart w:id="47" w:name="_147n2zr" w:colFirst="0" w:colLast="0"/>
+      <w:bookmarkStart w:id="45" w:name="3o7alnk" w:colFirst="0" w:colLast="0"/>
+      <w:bookmarkStart w:id="46" w:name="_147n2zr" w:colFirst="0" w:colLast="0"/>
+      <w:bookmarkEnd w:id="45"/>
       <w:bookmarkEnd w:id="46"/>
-      <w:bookmarkEnd w:id="47"/>
       <w:r>
         <w:lastRenderedPageBreak/>
         <w:t>Ispitivanje programskog rješenja</w:t>
@@ -17103,10 +17102,10 @@
           <w:numId w:val="18"/>
         </w:numPr>
       </w:pPr>
-      <w:bookmarkStart w:id="48" w:name="ihv636" w:colFirst="0" w:colLast="0"/>
-      <w:bookmarkStart w:id="49" w:name="_23ckvvd" w:colFirst="0" w:colLast="0"/>
+      <w:bookmarkStart w:id="47" w:name="ihv636" w:colFirst="0" w:colLast="0"/>
+      <w:bookmarkStart w:id="48" w:name="_23ckvvd" w:colFirst="0" w:colLast="0"/>
+      <w:bookmarkEnd w:id="47"/>
       <w:bookmarkEnd w:id="48"/>
-      <w:bookmarkEnd w:id="49"/>
       <w:r>
         <w:lastRenderedPageBreak/>
         <w:t>Upute za instalaciju</w:t>
@@ -17176,10 +17175,10 @@
           <w:numId w:val="18"/>
         </w:numPr>
       </w:pPr>
-      <w:bookmarkStart w:id="50" w:name="1hmsyys" w:colFirst="0" w:colLast="0"/>
-      <w:bookmarkStart w:id="51" w:name="_32hioqz" w:colFirst="0" w:colLast="0"/>
+      <w:bookmarkStart w:id="49" w:name="1hmsyys" w:colFirst="0" w:colLast="0"/>
+      <w:bookmarkStart w:id="50" w:name="_32hioqz" w:colFirst="0" w:colLast="0"/>
+      <w:bookmarkEnd w:id="49"/>
       <w:bookmarkEnd w:id="50"/>
-      <w:bookmarkEnd w:id="51"/>
       <w:r>
         <w:lastRenderedPageBreak/>
         <w:t>Korisničke upute</w:t>
@@ -17238,8 +17237,8 @@
           <w:color w:val="000000"/>
         </w:rPr>
       </w:pPr>
-      <w:bookmarkStart w:id="52" w:name="41mghml" w:colFirst="0" w:colLast="0"/>
-      <w:bookmarkEnd w:id="52"/>
+      <w:bookmarkStart w:id="51" w:name="41mghml" w:colFirst="0" w:colLast="0"/>
+      <w:bookmarkEnd w:id="51"/>
     </w:p>
     <w:p>
       <w:pPr>
@@ -17266,8 +17265,8 @@
           <w:numId w:val="18"/>
         </w:numPr>
       </w:pPr>
-      <w:bookmarkStart w:id="53" w:name="_2grqrue" w:colFirst="0" w:colLast="0"/>
-      <w:bookmarkEnd w:id="53"/>
+      <w:bookmarkStart w:id="52" w:name="_2grqrue" w:colFirst="0" w:colLast="0"/>
+      <w:bookmarkEnd w:id="52"/>
       <w:r>
         <w:lastRenderedPageBreak/>
         <w:t>Zaključak i budući rad</w:t>
@@ -17328,8 +17327,8 @@
           <w:color w:val="000000"/>
         </w:rPr>
       </w:pPr>
-      <w:bookmarkStart w:id="54" w:name="vx1227" w:colFirst="0" w:colLast="0"/>
-      <w:bookmarkEnd w:id="54"/>
+      <w:bookmarkStart w:id="53" w:name="vx1227" w:colFirst="0" w:colLast="0"/>
+      <w:bookmarkEnd w:id="53"/>
     </w:p>
     <w:p>
       <w:pPr>
@@ -17356,8 +17355,8 @@
           <w:numId w:val="18"/>
         </w:numPr>
       </w:pPr>
-      <w:bookmarkStart w:id="55" w:name="_3fwokq0" w:colFirst="0" w:colLast="0"/>
-      <w:bookmarkEnd w:id="55"/>
+      <w:bookmarkStart w:id="54" w:name="_3fwokq0" w:colFirst="0" w:colLast="0"/>
+      <w:bookmarkEnd w:id="54"/>
       <w:r>
         <w:lastRenderedPageBreak/>
         <w:t>Popis literature</w:t>
@@ -17750,8 +17749,8 @@
           <w:color w:val="000000"/>
         </w:rPr>
       </w:pPr>
-      <w:bookmarkStart w:id="56" w:name="1v1yuxt" w:colFirst="0" w:colLast="0"/>
-      <w:bookmarkEnd w:id="56"/>
+      <w:bookmarkStart w:id="55" w:name="1v1yuxt" w:colFirst="0" w:colLast="0"/>
+      <w:bookmarkEnd w:id="55"/>
       <w:r>
         <w:rPr>
           <w:rFonts w:ascii="Arial" w:eastAsia="Arial" w:hAnsi="Arial" w:cs="Arial"/>
@@ -17786,8 +17785,8 @@
         <w:spacing w:line="360" w:lineRule="auto"/>
         <w:ind w:left="360"/>
       </w:pPr>
-      <w:bookmarkStart w:id="57" w:name="_4f1mdlm" w:colFirst="0" w:colLast="0"/>
-      <w:bookmarkEnd w:id="57"/>
+      <w:bookmarkStart w:id="56" w:name="_4f1mdlm" w:colFirst="0" w:colLast="0"/>
+      <w:bookmarkEnd w:id="56"/>
       <w:r>
         <w:lastRenderedPageBreak/>
         <w:t>Dodatak A: Indeks (slika, dijagrama, tablica, ispisa kôda)</w:t>
@@ -18853,8 +18852,8 @@
         <w:spacing w:line="360" w:lineRule="auto"/>
         <w:ind w:left="360"/>
       </w:pPr>
-      <w:bookmarkStart w:id="58" w:name="_2u6wntf" w:colFirst="0" w:colLast="0"/>
-      <w:bookmarkEnd w:id="58"/>
+      <w:bookmarkStart w:id="57" w:name="_2u6wntf" w:colFirst="0" w:colLast="0"/>
+      <w:bookmarkEnd w:id="57"/>
       <w:r>
         <w:lastRenderedPageBreak/>
         <w:t>Dodatak B: Dnevnik sastajanja</w:t>
@@ -18878,7 +18877,13 @@
     </w:p>
     <w:p>
       <w:r>
-        <w:t>Dugi sastanak. Odabir tehnologije, rasprava o funkcionalnostima aplikacije, popis svih obrazaca uporabe.</w:t>
+        <w:t>D</w:t>
+      </w:r>
+      <w:r>
+        <w:t>r</w:t>
+      </w:r>
+      <w:r>
+        <w:t>ugi sastanak. Odabir tehnologije, rasprava o funkcionalnostima aplikacije, popis svih obrazaca uporabe.</w:t>
       </w:r>
     </w:p>
     <w:p/>
@@ -18897,10 +18902,15 @@
       <w:r>
         <w:t>#26.11.2018.</w:t>
       </w:r>
-    </w:p>
-    <w:p>
-      <w:r>
-        <w:t>četvrti sastanak. Dogovorena podjela poslova (Front-end, Back-end), dodatci A-D, dodatno uređivanje dokumentacije.</w:t>
+      <w:bookmarkStart w:id="58" w:name="_GoBack"/>
+      <w:bookmarkEnd w:id="58"/>
+    </w:p>
+    <w:p>
+      <w:r>
+        <w:t>Č</w:t>
+      </w:r>
+      <w:r>
+        <w:t>etvrti sastanak. Dogovorena podjela poslova (Front-end, Back-end), dodatci A-D, dodatno uređivanje dokumentacije.</w:t>
       </w:r>
     </w:p>
     <w:p>
@@ -29205,7 +29215,7 @@
 </file>
 
 <file path=customXml/itemProps1.xml><?xml version="1.0" encoding="utf-8"?>
-<ds:datastoreItem xmlns:ds="http://schemas.openxmlformats.org/officeDocument/2006/customXml" ds:itemID="{94AF4360-E635-4F7B-9F72-FBC78538198F}">
+<ds:datastoreItem xmlns:ds="http://schemas.openxmlformats.org/officeDocument/2006/customXml" ds:itemID="{A052F47E-4FF0-48C6-B8A8-A7C3D176CA12}">
   <ds:schemaRefs>
     <ds:schemaRef ds:uri="http://schemas.openxmlformats.org/officeDocument/2006/bibliography"/>
   </ds:schemaRefs>

</xml_diff>